<commit_message>
Combine NSAID and no exposure categories
</commit_message>
<xml_diff>
--- a/background/table shells comorbidities.docx
+++ b/background/table shells comorbidities.docx
@@ -1991,8 +1991,6 @@
         </w:rPr>
         <w:br w:type="page"/>
       </w:r>
-      <w:bookmarkStart w:id="0" w:name="_GoBack"/>
-      <w:bookmarkEnd w:id="0"/>
     </w:p>
     <w:p>
       <w:pPr>
@@ -2085,12 +2083,11 @@
         <w:tblLook w:val="04A0" w:firstRow="1" w:lastRow="0" w:firstColumn="1" w:lastColumn="0" w:noHBand="0" w:noVBand="1"/>
       </w:tblPr>
       <w:tblGrid>
-        <w:gridCol w:w="1971"/>
-        <w:gridCol w:w="4307"/>
+        <w:gridCol w:w="2050"/>
+        <w:gridCol w:w="4657"/>
         <w:gridCol w:w="571"/>
         <w:gridCol w:w="1047"/>
-        <w:gridCol w:w="900"/>
-        <w:gridCol w:w="1184"/>
+        <w:gridCol w:w="1655"/>
       </w:tblGrid>
       <w:tr>
         <w:tc>
@@ -2234,6 +2231,13 @@
               </w:rPr>
               <w:t>NSAIDS</w:t>
             </w:r>
+            <w:r>
+              <w:rPr>
+                <w:rFonts w:cs="Arial"/>
+                <w:b/>
+              </w:rPr>
+              <w:t xml:space="preserve"> or no exposure</w:t>
+            </w:r>
           </w:p>
           <w:p>
             <w:pPr>
@@ -2252,43 +2256,6 @@
             </w:r>
           </w:p>
         </w:tc>
-        <w:tc>
-          <w:tcPr>
-            <w:tcW w:w="0" w:type="auto"/>
-          </w:tcPr>
-          <w:p>
-            <w:pPr>
-              <w:jc w:val="center"/>
-              <w:rPr>
-                <w:rFonts w:cs="Arial"/>
-                <w:b/>
-              </w:rPr>
-            </w:pPr>
-            <w:r>
-              <w:rPr>
-                <w:rFonts w:cs="Arial"/>
-                <w:b/>
-              </w:rPr>
-              <w:t>No Exposure</w:t>
-            </w:r>
-          </w:p>
-          <w:p>
-            <w:pPr>
-              <w:jc w:val="center"/>
-              <w:rPr>
-                <w:rFonts w:cs="Arial"/>
-                <w:b/>
-              </w:rPr>
-            </w:pPr>
-            <w:r>
-              <w:rPr>
-                <w:rFonts w:cs="Arial"/>
-                <w:b/>
-              </w:rPr>
-              <w:t>N=</w:t>
-            </w:r>
-          </w:p>
-        </w:tc>
       </w:tr>
       <w:tr>
         <w:tc>
@@ -2361,19 +2328,6 @@
             </w:pPr>
           </w:p>
         </w:tc>
-        <w:tc>
-          <w:tcPr>
-            <w:tcW w:w="0" w:type="auto"/>
-          </w:tcPr>
-          <w:p>
-            <w:pPr>
-              <w:jc w:val="center"/>
-              <w:rPr>
-                <w:rFonts w:cs="Arial"/>
-              </w:rPr>
-            </w:pPr>
-          </w:p>
-        </w:tc>
       </w:tr>
       <w:tr>
         <w:tc>
@@ -2445,19 +2399,6 @@
             </w:pPr>
           </w:p>
         </w:tc>
-        <w:tc>
-          <w:tcPr>
-            <w:tcW w:w="0" w:type="auto"/>
-          </w:tcPr>
-          <w:p>
-            <w:pPr>
-              <w:jc w:val="center"/>
-              <w:rPr>
-                <w:rFonts w:cs="Arial"/>
-              </w:rPr>
-            </w:pPr>
-          </w:p>
-        </w:tc>
       </w:tr>
       <w:tr>
         <w:tc>
@@ -2475,19 +2416,6 @@
             <w:r>
               <w:t>Myocardial infarction</w:t>
             </w:r>
-          </w:p>
-        </w:tc>
-        <w:tc>
-          <w:tcPr>
-            <w:tcW w:w="0" w:type="auto"/>
-          </w:tcPr>
-          <w:p>
-            <w:pPr>
-              <w:jc w:val="center"/>
-              <w:rPr>
-                <w:rFonts w:cs="Arial"/>
-              </w:rPr>
-            </w:pPr>
           </w:p>
         </w:tc>
         <w:tc>
@@ -2596,19 +2524,6 @@
             </w:pPr>
           </w:p>
         </w:tc>
-        <w:tc>
-          <w:tcPr>
-            <w:tcW w:w="0" w:type="auto"/>
-          </w:tcPr>
-          <w:p>
-            <w:pPr>
-              <w:jc w:val="center"/>
-              <w:rPr>
-                <w:rFonts w:cs="Arial"/>
-              </w:rPr>
-            </w:pPr>
-          </w:p>
-        </w:tc>
       </w:tr>
       <w:tr>
         <w:tc>
@@ -2680,19 +2595,6 @@
             </w:pPr>
           </w:p>
         </w:tc>
-        <w:tc>
-          <w:tcPr>
-            <w:tcW w:w="0" w:type="auto"/>
-          </w:tcPr>
-          <w:p>
-            <w:pPr>
-              <w:jc w:val="center"/>
-              <w:rPr>
-                <w:rFonts w:cs="Arial"/>
-              </w:rPr>
-            </w:pPr>
-          </w:p>
-        </w:tc>
       </w:tr>
       <w:tr>
         <w:tc>
@@ -2763,19 +2665,6 @@
             </w:pPr>
           </w:p>
         </w:tc>
-        <w:tc>
-          <w:tcPr>
-            <w:tcW w:w="0" w:type="auto"/>
-          </w:tcPr>
-          <w:p>
-            <w:pPr>
-              <w:jc w:val="center"/>
-              <w:rPr>
-                <w:rFonts w:cs="Arial"/>
-              </w:rPr>
-            </w:pPr>
-          </w:p>
-        </w:tc>
       </w:tr>
       <w:tr>
         <w:tc>
@@ -2834,19 +2723,6 @@
             </w:pPr>
           </w:p>
         </w:tc>
-        <w:tc>
-          <w:tcPr>
-            <w:tcW w:w="0" w:type="auto"/>
-          </w:tcPr>
-          <w:p>
-            <w:pPr>
-              <w:jc w:val="center"/>
-              <w:rPr>
-                <w:rFonts w:cs="Arial"/>
-              </w:rPr>
-            </w:pPr>
-          </w:p>
-        </w:tc>
       </w:tr>
       <w:tr>
         <w:tc>
@@ -2909,19 +2785,6 @@
             </w:pPr>
           </w:p>
         </w:tc>
-        <w:tc>
-          <w:tcPr>
-            <w:tcW w:w="0" w:type="auto"/>
-          </w:tcPr>
-          <w:p>
-            <w:pPr>
-              <w:jc w:val="center"/>
-              <w:rPr>
-                <w:rFonts w:cs="Arial"/>
-              </w:rPr>
-            </w:pPr>
-          </w:p>
-        </w:tc>
       </w:tr>
       <w:tr>
         <w:tc>
@@ -2980,19 +2843,6 @@
             </w:pPr>
           </w:p>
         </w:tc>
-        <w:tc>
-          <w:tcPr>
-            <w:tcW w:w="0" w:type="auto"/>
-          </w:tcPr>
-          <w:p>
-            <w:pPr>
-              <w:jc w:val="center"/>
-              <w:rPr>
-                <w:rFonts w:cs="Arial"/>
-              </w:rPr>
-            </w:pPr>
-          </w:p>
-        </w:tc>
       </w:tr>
       <w:tr>
         <w:tc>
@@ -3051,19 +2901,6 @@
             </w:pPr>
           </w:p>
         </w:tc>
-        <w:tc>
-          <w:tcPr>
-            <w:tcW w:w="0" w:type="auto"/>
-          </w:tcPr>
-          <w:p>
-            <w:pPr>
-              <w:jc w:val="center"/>
-              <w:rPr>
-                <w:rFonts w:cs="Arial"/>
-              </w:rPr>
-            </w:pPr>
-          </w:p>
-        </w:tc>
       </w:tr>
       <w:tr>
         <w:tc>
@@ -3126,19 +2963,6 @@
             </w:pPr>
           </w:p>
         </w:tc>
-        <w:tc>
-          <w:tcPr>
-            <w:tcW w:w="0" w:type="auto"/>
-          </w:tcPr>
-          <w:p>
-            <w:pPr>
-              <w:jc w:val="center"/>
-              <w:rPr>
-                <w:rFonts w:cs="Arial"/>
-              </w:rPr>
-            </w:pPr>
-          </w:p>
-        </w:tc>
       </w:tr>
       <w:tr>
         <w:tc>
@@ -3197,19 +3021,6 @@
             </w:pPr>
           </w:p>
         </w:tc>
-        <w:tc>
-          <w:tcPr>
-            <w:tcW w:w="0" w:type="auto"/>
-          </w:tcPr>
-          <w:p>
-            <w:pPr>
-              <w:jc w:val="center"/>
-              <w:rPr>
-                <w:rFonts w:cs="Arial"/>
-              </w:rPr>
-            </w:pPr>
-          </w:p>
-        </w:tc>
       </w:tr>
       <w:tr>
         <w:tc>
@@ -3268,19 +3079,6 @@
             </w:pPr>
           </w:p>
         </w:tc>
-        <w:tc>
-          <w:tcPr>
-            <w:tcW w:w="0" w:type="auto"/>
-          </w:tcPr>
-          <w:p>
-            <w:pPr>
-              <w:jc w:val="center"/>
-              <w:rPr>
-                <w:rFonts w:cs="Arial"/>
-              </w:rPr>
-            </w:pPr>
-          </w:p>
-        </w:tc>
       </w:tr>
       <w:tr>
         <w:tc>
@@ -3353,19 +3151,6 @@
             </w:pPr>
           </w:p>
         </w:tc>
-        <w:tc>
-          <w:tcPr>
-            <w:tcW w:w="0" w:type="auto"/>
-          </w:tcPr>
-          <w:p>
-            <w:pPr>
-              <w:jc w:val="center"/>
-              <w:rPr>
-                <w:rFonts w:cs="Arial"/>
-              </w:rPr>
-            </w:pPr>
-          </w:p>
-        </w:tc>
       </w:tr>
       <w:tr>
         <w:tc>
@@ -3424,19 +3209,6 @@
             </w:pPr>
           </w:p>
         </w:tc>
-        <w:tc>
-          <w:tcPr>
-            <w:tcW w:w="0" w:type="auto"/>
-          </w:tcPr>
-          <w:p>
-            <w:pPr>
-              <w:jc w:val="center"/>
-              <w:rPr>
-                <w:rFonts w:cs="Arial"/>
-              </w:rPr>
-            </w:pPr>
-          </w:p>
-        </w:tc>
       </w:tr>
       <w:tr>
         <w:tc>
@@ -3499,19 +3271,6 @@
             </w:pPr>
           </w:p>
         </w:tc>
-        <w:tc>
-          <w:tcPr>
-            <w:tcW w:w="0" w:type="auto"/>
-          </w:tcPr>
-          <w:p>
-            <w:pPr>
-              <w:jc w:val="center"/>
-              <w:rPr>
-                <w:rFonts w:cs="Arial"/>
-              </w:rPr>
-            </w:pPr>
-          </w:p>
-        </w:tc>
       </w:tr>
       <w:tr>
         <w:tc>
@@ -3570,19 +3329,6 @@
             </w:pPr>
           </w:p>
         </w:tc>
-        <w:tc>
-          <w:tcPr>
-            <w:tcW w:w="0" w:type="auto"/>
-          </w:tcPr>
-          <w:p>
-            <w:pPr>
-              <w:jc w:val="center"/>
-              <w:rPr>
-                <w:rFonts w:cs="Arial"/>
-              </w:rPr>
-            </w:pPr>
-          </w:p>
-        </w:tc>
       </w:tr>
       <w:tr>
         <w:tc>
@@ -3604,19 +3350,6 @@
             <w:r>
               <w:t>Uveitis</w:t>
             </w:r>
-          </w:p>
-        </w:tc>
-        <w:tc>
-          <w:tcPr>
-            <w:tcW w:w="0" w:type="auto"/>
-          </w:tcPr>
-          <w:p>
-            <w:pPr>
-              <w:jc w:val="center"/>
-              <w:rPr>
-                <w:rFonts w:cs="Arial"/>
-              </w:rPr>
-            </w:pPr>
           </w:p>
         </w:tc>
         <w:tc>
@@ -3690,15 +3423,7 @@
           <w:sz w:val="24"/>
           <w:szCs w:val="24"/>
         </w:rPr>
-        <w:t>XX</w:t>
-      </w:r>
-      <w:r>
-        <w:rPr>
-          <w:rFonts w:cs="Arial"/>
-          <w:sz w:val="24"/>
-          <w:szCs w:val="24"/>
-        </w:rPr>
-        <w:t>b</w:t>
+        <w:t>XXb</w:t>
       </w:r>
       <w:proofErr w:type="spellEnd"/>
       <w:r>
@@ -3757,12 +3482,11 @@
         <w:tblLook w:val="04A0" w:firstRow="1" w:lastRow="0" w:firstColumn="1" w:lastColumn="0" w:noHBand="0" w:noVBand="1"/>
       </w:tblPr>
       <w:tblGrid>
-        <w:gridCol w:w="1971"/>
-        <w:gridCol w:w="4307"/>
+        <w:gridCol w:w="2050"/>
+        <w:gridCol w:w="4657"/>
         <w:gridCol w:w="571"/>
         <w:gridCol w:w="1047"/>
-        <w:gridCol w:w="900"/>
-        <w:gridCol w:w="1184"/>
+        <w:gridCol w:w="1655"/>
       </w:tblGrid>
       <w:tr>
         <w:tc>
@@ -3906,6 +3630,13 @@
               </w:rPr>
               <w:t>NSAIDS</w:t>
             </w:r>
+            <w:r>
+              <w:rPr>
+                <w:rFonts w:cs="Arial"/>
+                <w:b/>
+              </w:rPr>
+              <w:t xml:space="preserve"> or no exposure</w:t>
+            </w:r>
           </w:p>
           <w:p>
             <w:pPr>
@@ -3924,43 +3655,6 @@
             </w:r>
           </w:p>
         </w:tc>
-        <w:tc>
-          <w:tcPr>
-            <w:tcW w:w="0" w:type="auto"/>
-          </w:tcPr>
-          <w:p>
-            <w:pPr>
-              <w:jc w:val="center"/>
-              <w:rPr>
-                <w:rFonts w:cs="Arial"/>
-                <w:b/>
-              </w:rPr>
-            </w:pPr>
-            <w:r>
-              <w:rPr>
-                <w:rFonts w:cs="Arial"/>
-                <w:b/>
-              </w:rPr>
-              <w:t>No Exposure</w:t>
-            </w:r>
-          </w:p>
-          <w:p>
-            <w:pPr>
-              <w:jc w:val="center"/>
-              <w:rPr>
-                <w:rFonts w:cs="Arial"/>
-                <w:b/>
-              </w:rPr>
-            </w:pPr>
-            <w:r>
-              <w:rPr>
-                <w:rFonts w:cs="Arial"/>
-                <w:b/>
-              </w:rPr>
-              <w:t>N=</w:t>
-            </w:r>
-          </w:p>
-        </w:tc>
       </w:tr>
       <w:tr>
         <w:tc>
@@ -4033,19 +3727,6 @@
             </w:pPr>
           </w:p>
         </w:tc>
-        <w:tc>
-          <w:tcPr>
-            <w:tcW w:w="0" w:type="auto"/>
-          </w:tcPr>
-          <w:p>
-            <w:pPr>
-              <w:jc w:val="center"/>
-              <w:rPr>
-                <w:rFonts w:cs="Arial"/>
-              </w:rPr>
-            </w:pPr>
-          </w:p>
-        </w:tc>
       </w:tr>
       <w:tr>
         <w:tc>
@@ -4117,19 +3798,6 @@
             </w:pPr>
           </w:p>
         </w:tc>
-        <w:tc>
-          <w:tcPr>
-            <w:tcW w:w="0" w:type="auto"/>
-          </w:tcPr>
-          <w:p>
-            <w:pPr>
-              <w:jc w:val="center"/>
-              <w:rPr>
-                <w:rFonts w:cs="Arial"/>
-              </w:rPr>
-            </w:pPr>
-          </w:p>
-        </w:tc>
       </w:tr>
       <w:tr>
         <w:tc>
@@ -4147,19 +3815,6 @@
             <w:r>
               <w:t>Myocardial infarction</w:t>
             </w:r>
-          </w:p>
-        </w:tc>
-        <w:tc>
-          <w:tcPr>
-            <w:tcW w:w="0" w:type="auto"/>
-          </w:tcPr>
-          <w:p>
-            <w:pPr>
-              <w:jc w:val="center"/>
-              <w:rPr>
-                <w:rFonts w:cs="Arial"/>
-              </w:rPr>
-            </w:pPr>
           </w:p>
         </w:tc>
         <w:tc>
@@ -4268,19 +3923,6 @@
             </w:pPr>
           </w:p>
         </w:tc>
-        <w:tc>
-          <w:tcPr>
-            <w:tcW w:w="0" w:type="auto"/>
-          </w:tcPr>
-          <w:p>
-            <w:pPr>
-              <w:jc w:val="center"/>
-              <w:rPr>
-                <w:rFonts w:cs="Arial"/>
-              </w:rPr>
-            </w:pPr>
-          </w:p>
-        </w:tc>
       </w:tr>
       <w:tr>
         <w:tc>
@@ -4352,19 +3994,6 @@
             </w:pPr>
           </w:p>
         </w:tc>
-        <w:tc>
-          <w:tcPr>
-            <w:tcW w:w="0" w:type="auto"/>
-          </w:tcPr>
-          <w:p>
-            <w:pPr>
-              <w:jc w:val="center"/>
-              <w:rPr>
-                <w:rFonts w:cs="Arial"/>
-              </w:rPr>
-            </w:pPr>
-          </w:p>
-        </w:tc>
       </w:tr>
       <w:tr>
         <w:tc>
@@ -4435,19 +4064,6 @@
             </w:pPr>
           </w:p>
         </w:tc>
-        <w:tc>
-          <w:tcPr>
-            <w:tcW w:w="0" w:type="auto"/>
-          </w:tcPr>
-          <w:p>
-            <w:pPr>
-              <w:jc w:val="center"/>
-              <w:rPr>
-                <w:rFonts w:cs="Arial"/>
-              </w:rPr>
-            </w:pPr>
-          </w:p>
-        </w:tc>
       </w:tr>
       <w:tr>
         <w:tc>
@@ -4506,19 +4122,6 @@
             </w:pPr>
           </w:p>
         </w:tc>
-        <w:tc>
-          <w:tcPr>
-            <w:tcW w:w="0" w:type="auto"/>
-          </w:tcPr>
-          <w:p>
-            <w:pPr>
-              <w:jc w:val="center"/>
-              <w:rPr>
-                <w:rFonts w:cs="Arial"/>
-              </w:rPr>
-            </w:pPr>
-          </w:p>
-        </w:tc>
       </w:tr>
       <w:tr>
         <w:tc>
@@ -4581,19 +4184,6 @@
             </w:pPr>
           </w:p>
         </w:tc>
-        <w:tc>
-          <w:tcPr>
-            <w:tcW w:w="0" w:type="auto"/>
-          </w:tcPr>
-          <w:p>
-            <w:pPr>
-              <w:jc w:val="center"/>
-              <w:rPr>
-                <w:rFonts w:cs="Arial"/>
-              </w:rPr>
-            </w:pPr>
-          </w:p>
-        </w:tc>
       </w:tr>
       <w:tr>
         <w:tc>
@@ -4652,19 +4242,6 @@
             </w:pPr>
           </w:p>
         </w:tc>
-        <w:tc>
-          <w:tcPr>
-            <w:tcW w:w="0" w:type="auto"/>
-          </w:tcPr>
-          <w:p>
-            <w:pPr>
-              <w:jc w:val="center"/>
-              <w:rPr>
-                <w:rFonts w:cs="Arial"/>
-              </w:rPr>
-            </w:pPr>
-          </w:p>
-        </w:tc>
       </w:tr>
       <w:tr>
         <w:tc>
@@ -4723,19 +4300,6 @@
             </w:pPr>
           </w:p>
         </w:tc>
-        <w:tc>
-          <w:tcPr>
-            <w:tcW w:w="0" w:type="auto"/>
-          </w:tcPr>
-          <w:p>
-            <w:pPr>
-              <w:jc w:val="center"/>
-              <w:rPr>
-                <w:rFonts w:cs="Arial"/>
-              </w:rPr>
-            </w:pPr>
-          </w:p>
-        </w:tc>
       </w:tr>
       <w:tr>
         <w:tc>
@@ -4798,19 +4362,6 @@
             </w:pPr>
           </w:p>
         </w:tc>
-        <w:tc>
-          <w:tcPr>
-            <w:tcW w:w="0" w:type="auto"/>
-          </w:tcPr>
-          <w:p>
-            <w:pPr>
-              <w:jc w:val="center"/>
-              <w:rPr>
-                <w:rFonts w:cs="Arial"/>
-              </w:rPr>
-            </w:pPr>
-          </w:p>
-        </w:tc>
       </w:tr>
       <w:tr>
         <w:tc>
@@ -4869,19 +4420,6 @@
             </w:pPr>
           </w:p>
         </w:tc>
-        <w:tc>
-          <w:tcPr>
-            <w:tcW w:w="0" w:type="auto"/>
-          </w:tcPr>
-          <w:p>
-            <w:pPr>
-              <w:jc w:val="center"/>
-              <w:rPr>
-                <w:rFonts w:cs="Arial"/>
-              </w:rPr>
-            </w:pPr>
-          </w:p>
-        </w:tc>
       </w:tr>
       <w:tr>
         <w:tc>
@@ -4940,19 +4478,6 @@
             </w:pPr>
           </w:p>
         </w:tc>
-        <w:tc>
-          <w:tcPr>
-            <w:tcW w:w="0" w:type="auto"/>
-          </w:tcPr>
-          <w:p>
-            <w:pPr>
-              <w:jc w:val="center"/>
-              <w:rPr>
-                <w:rFonts w:cs="Arial"/>
-              </w:rPr>
-            </w:pPr>
-          </w:p>
-        </w:tc>
       </w:tr>
       <w:tr>
         <w:tc>
@@ -5025,19 +4550,6 @@
             </w:pPr>
           </w:p>
         </w:tc>
-        <w:tc>
-          <w:tcPr>
-            <w:tcW w:w="0" w:type="auto"/>
-          </w:tcPr>
-          <w:p>
-            <w:pPr>
-              <w:jc w:val="center"/>
-              <w:rPr>
-                <w:rFonts w:cs="Arial"/>
-              </w:rPr>
-            </w:pPr>
-          </w:p>
-        </w:tc>
       </w:tr>
       <w:tr>
         <w:tc>
@@ -5096,19 +4608,6 @@
             </w:pPr>
           </w:p>
         </w:tc>
-        <w:tc>
-          <w:tcPr>
-            <w:tcW w:w="0" w:type="auto"/>
-          </w:tcPr>
-          <w:p>
-            <w:pPr>
-              <w:jc w:val="center"/>
-              <w:rPr>
-                <w:rFonts w:cs="Arial"/>
-              </w:rPr>
-            </w:pPr>
-          </w:p>
-        </w:tc>
       </w:tr>
       <w:tr>
         <w:tc>
@@ -5171,19 +4670,6 @@
             </w:pPr>
           </w:p>
         </w:tc>
-        <w:tc>
-          <w:tcPr>
-            <w:tcW w:w="0" w:type="auto"/>
-          </w:tcPr>
-          <w:p>
-            <w:pPr>
-              <w:jc w:val="center"/>
-              <w:rPr>
-                <w:rFonts w:cs="Arial"/>
-              </w:rPr>
-            </w:pPr>
-          </w:p>
-        </w:tc>
       </w:tr>
       <w:tr>
         <w:tc>
@@ -5242,19 +4728,6 @@
             </w:pPr>
           </w:p>
         </w:tc>
-        <w:tc>
-          <w:tcPr>
-            <w:tcW w:w="0" w:type="auto"/>
-          </w:tcPr>
-          <w:p>
-            <w:pPr>
-              <w:jc w:val="center"/>
-              <w:rPr>
-                <w:rFonts w:cs="Arial"/>
-              </w:rPr>
-            </w:pPr>
-          </w:p>
-        </w:tc>
       </w:tr>
       <w:tr>
         <w:tc>
@@ -5276,19 +4749,6 @@
             <w:r>
               <w:t>Uveitis</w:t>
             </w:r>
-          </w:p>
-        </w:tc>
-        <w:tc>
-          <w:tcPr>
-            <w:tcW w:w="0" w:type="auto"/>
-          </w:tcPr>
-          <w:p>
-            <w:pPr>
-              <w:jc w:val="center"/>
-              <w:rPr>
-                <w:rFonts w:cs="Arial"/>
-              </w:rPr>
-            </w:pPr>
           </w:p>
         </w:tc>
         <w:tc>
@@ -5362,15 +4822,7 @@
           <w:sz w:val="24"/>
           <w:szCs w:val="24"/>
         </w:rPr>
-        <w:t>XX</w:t>
-      </w:r>
-      <w:r>
-        <w:rPr>
-          <w:rFonts w:cs="Arial"/>
-          <w:sz w:val="24"/>
-          <w:szCs w:val="24"/>
-        </w:rPr>
-        <w:t>c</w:t>
+        <w:t>XXc</w:t>
       </w:r>
       <w:proofErr w:type="spellEnd"/>
       <w:r>
@@ -5429,12 +4881,11 @@
         <w:tblLook w:val="04A0" w:firstRow="1" w:lastRow="0" w:firstColumn="1" w:lastColumn="0" w:noHBand="0" w:noVBand="1"/>
       </w:tblPr>
       <w:tblGrid>
-        <w:gridCol w:w="1971"/>
-        <w:gridCol w:w="4307"/>
+        <w:gridCol w:w="2050"/>
+        <w:gridCol w:w="4657"/>
         <w:gridCol w:w="571"/>
         <w:gridCol w:w="1047"/>
-        <w:gridCol w:w="900"/>
-        <w:gridCol w:w="1184"/>
+        <w:gridCol w:w="1655"/>
       </w:tblGrid>
       <w:tr>
         <w:tc>
@@ -5578,6 +5029,15 @@
               </w:rPr>
               <w:t>NSAIDS</w:t>
             </w:r>
+            <w:r>
+              <w:rPr>
+                <w:rFonts w:cs="Arial"/>
+                <w:b/>
+              </w:rPr>
+              <w:t xml:space="preserve"> or no exposure</w:t>
+            </w:r>
+            <w:bookmarkStart w:id="0" w:name="_GoBack"/>
+            <w:bookmarkEnd w:id="0"/>
           </w:p>
           <w:p>
             <w:pPr>
@@ -5596,43 +5056,6 @@
             </w:r>
           </w:p>
         </w:tc>
-        <w:tc>
-          <w:tcPr>
-            <w:tcW w:w="0" w:type="auto"/>
-          </w:tcPr>
-          <w:p>
-            <w:pPr>
-              <w:jc w:val="center"/>
-              <w:rPr>
-                <w:rFonts w:cs="Arial"/>
-                <w:b/>
-              </w:rPr>
-            </w:pPr>
-            <w:r>
-              <w:rPr>
-                <w:rFonts w:cs="Arial"/>
-                <w:b/>
-              </w:rPr>
-              <w:t>No Exposure</w:t>
-            </w:r>
-          </w:p>
-          <w:p>
-            <w:pPr>
-              <w:jc w:val="center"/>
-              <w:rPr>
-                <w:rFonts w:cs="Arial"/>
-                <w:b/>
-              </w:rPr>
-            </w:pPr>
-            <w:r>
-              <w:rPr>
-                <w:rFonts w:cs="Arial"/>
-                <w:b/>
-              </w:rPr>
-              <w:t>N=</w:t>
-            </w:r>
-          </w:p>
-        </w:tc>
       </w:tr>
       <w:tr>
         <w:tc>
@@ -5705,19 +5128,6 @@
             </w:pPr>
           </w:p>
         </w:tc>
-        <w:tc>
-          <w:tcPr>
-            <w:tcW w:w="0" w:type="auto"/>
-          </w:tcPr>
-          <w:p>
-            <w:pPr>
-              <w:jc w:val="center"/>
-              <w:rPr>
-                <w:rFonts w:cs="Arial"/>
-              </w:rPr>
-            </w:pPr>
-          </w:p>
-        </w:tc>
       </w:tr>
       <w:tr>
         <w:tc>
@@ -5789,19 +5199,6 @@
             </w:pPr>
           </w:p>
         </w:tc>
-        <w:tc>
-          <w:tcPr>
-            <w:tcW w:w="0" w:type="auto"/>
-          </w:tcPr>
-          <w:p>
-            <w:pPr>
-              <w:jc w:val="center"/>
-              <w:rPr>
-                <w:rFonts w:cs="Arial"/>
-              </w:rPr>
-            </w:pPr>
-          </w:p>
-        </w:tc>
       </w:tr>
       <w:tr>
         <w:tc>
@@ -5819,19 +5216,6 @@
             <w:r>
               <w:t>Myocardial infarction</w:t>
             </w:r>
-          </w:p>
-        </w:tc>
-        <w:tc>
-          <w:tcPr>
-            <w:tcW w:w="0" w:type="auto"/>
-          </w:tcPr>
-          <w:p>
-            <w:pPr>
-              <w:jc w:val="center"/>
-              <w:rPr>
-                <w:rFonts w:cs="Arial"/>
-              </w:rPr>
-            </w:pPr>
           </w:p>
         </w:tc>
         <w:tc>
@@ -5940,19 +5324,6 @@
             </w:pPr>
           </w:p>
         </w:tc>
-        <w:tc>
-          <w:tcPr>
-            <w:tcW w:w="0" w:type="auto"/>
-          </w:tcPr>
-          <w:p>
-            <w:pPr>
-              <w:jc w:val="center"/>
-              <w:rPr>
-                <w:rFonts w:cs="Arial"/>
-              </w:rPr>
-            </w:pPr>
-          </w:p>
-        </w:tc>
       </w:tr>
       <w:tr>
         <w:tc>
@@ -6024,19 +5395,6 @@
             </w:pPr>
           </w:p>
         </w:tc>
-        <w:tc>
-          <w:tcPr>
-            <w:tcW w:w="0" w:type="auto"/>
-          </w:tcPr>
-          <w:p>
-            <w:pPr>
-              <w:jc w:val="center"/>
-              <w:rPr>
-                <w:rFonts w:cs="Arial"/>
-              </w:rPr>
-            </w:pPr>
-          </w:p>
-        </w:tc>
       </w:tr>
       <w:tr>
         <w:tc>
@@ -6107,19 +5465,6 @@
             </w:pPr>
           </w:p>
         </w:tc>
-        <w:tc>
-          <w:tcPr>
-            <w:tcW w:w="0" w:type="auto"/>
-          </w:tcPr>
-          <w:p>
-            <w:pPr>
-              <w:jc w:val="center"/>
-              <w:rPr>
-                <w:rFonts w:cs="Arial"/>
-              </w:rPr>
-            </w:pPr>
-          </w:p>
-        </w:tc>
       </w:tr>
       <w:tr>
         <w:tc>
@@ -6178,19 +5523,6 @@
             </w:pPr>
           </w:p>
         </w:tc>
-        <w:tc>
-          <w:tcPr>
-            <w:tcW w:w="0" w:type="auto"/>
-          </w:tcPr>
-          <w:p>
-            <w:pPr>
-              <w:jc w:val="center"/>
-              <w:rPr>
-                <w:rFonts w:cs="Arial"/>
-              </w:rPr>
-            </w:pPr>
-          </w:p>
-        </w:tc>
       </w:tr>
       <w:tr>
         <w:tc>
@@ -6253,19 +5585,6 @@
             </w:pPr>
           </w:p>
         </w:tc>
-        <w:tc>
-          <w:tcPr>
-            <w:tcW w:w="0" w:type="auto"/>
-          </w:tcPr>
-          <w:p>
-            <w:pPr>
-              <w:jc w:val="center"/>
-              <w:rPr>
-                <w:rFonts w:cs="Arial"/>
-              </w:rPr>
-            </w:pPr>
-          </w:p>
-        </w:tc>
       </w:tr>
       <w:tr>
         <w:tc>
@@ -6324,19 +5643,6 @@
             </w:pPr>
           </w:p>
         </w:tc>
-        <w:tc>
-          <w:tcPr>
-            <w:tcW w:w="0" w:type="auto"/>
-          </w:tcPr>
-          <w:p>
-            <w:pPr>
-              <w:jc w:val="center"/>
-              <w:rPr>
-                <w:rFonts w:cs="Arial"/>
-              </w:rPr>
-            </w:pPr>
-          </w:p>
-        </w:tc>
       </w:tr>
       <w:tr>
         <w:tc>
@@ -6395,19 +5701,6 @@
             </w:pPr>
           </w:p>
         </w:tc>
-        <w:tc>
-          <w:tcPr>
-            <w:tcW w:w="0" w:type="auto"/>
-          </w:tcPr>
-          <w:p>
-            <w:pPr>
-              <w:jc w:val="center"/>
-              <w:rPr>
-                <w:rFonts w:cs="Arial"/>
-              </w:rPr>
-            </w:pPr>
-          </w:p>
-        </w:tc>
       </w:tr>
       <w:tr>
         <w:tc>
@@ -6470,19 +5763,6 @@
             </w:pPr>
           </w:p>
         </w:tc>
-        <w:tc>
-          <w:tcPr>
-            <w:tcW w:w="0" w:type="auto"/>
-          </w:tcPr>
-          <w:p>
-            <w:pPr>
-              <w:jc w:val="center"/>
-              <w:rPr>
-                <w:rFonts w:cs="Arial"/>
-              </w:rPr>
-            </w:pPr>
-          </w:p>
-        </w:tc>
       </w:tr>
       <w:tr>
         <w:tc>
@@ -6541,19 +5821,6 @@
             </w:pPr>
           </w:p>
         </w:tc>
-        <w:tc>
-          <w:tcPr>
-            <w:tcW w:w="0" w:type="auto"/>
-          </w:tcPr>
-          <w:p>
-            <w:pPr>
-              <w:jc w:val="center"/>
-              <w:rPr>
-                <w:rFonts w:cs="Arial"/>
-              </w:rPr>
-            </w:pPr>
-          </w:p>
-        </w:tc>
       </w:tr>
       <w:tr>
         <w:tc>
@@ -6612,19 +5879,6 @@
             </w:pPr>
           </w:p>
         </w:tc>
-        <w:tc>
-          <w:tcPr>
-            <w:tcW w:w="0" w:type="auto"/>
-          </w:tcPr>
-          <w:p>
-            <w:pPr>
-              <w:jc w:val="center"/>
-              <w:rPr>
-                <w:rFonts w:cs="Arial"/>
-              </w:rPr>
-            </w:pPr>
-          </w:p>
-        </w:tc>
       </w:tr>
       <w:tr>
         <w:tc>
@@ -6697,19 +5951,6 @@
             </w:pPr>
           </w:p>
         </w:tc>
-        <w:tc>
-          <w:tcPr>
-            <w:tcW w:w="0" w:type="auto"/>
-          </w:tcPr>
-          <w:p>
-            <w:pPr>
-              <w:jc w:val="center"/>
-              <w:rPr>
-                <w:rFonts w:cs="Arial"/>
-              </w:rPr>
-            </w:pPr>
-          </w:p>
-        </w:tc>
       </w:tr>
       <w:tr>
         <w:tc>
@@ -6768,19 +6009,6 @@
             </w:pPr>
           </w:p>
         </w:tc>
-        <w:tc>
-          <w:tcPr>
-            <w:tcW w:w="0" w:type="auto"/>
-          </w:tcPr>
-          <w:p>
-            <w:pPr>
-              <w:jc w:val="center"/>
-              <w:rPr>
-                <w:rFonts w:cs="Arial"/>
-              </w:rPr>
-            </w:pPr>
-          </w:p>
-        </w:tc>
       </w:tr>
       <w:tr>
         <w:tc>
@@ -6843,19 +6071,6 @@
             </w:pPr>
           </w:p>
         </w:tc>
-        <w:tc>
-          <w:tcPr>
-            <w:tcW w:w="0" w:type="auto"/>
-          </w:tcPr>
-          <w:p>
-            <w:pPr>
-              <w:jc w:val="center"/>
-              <w:rPr>
-                <w:rFonts w:cs="Arial"/>
-              </w:rPr>
-            </w:pPr>
-          </w:p>
-        </w:tc>
       </w:tr>
       <w:tr>
         <w:tc>
@@ -6914,19 +6129,6 @@
             </w:pPr>
           </w:p>
         </w:tc>
-        <w:tc>
-          <w:tcPr>
-            <w:tcW w:w="0" w:type="auto"/>
-          </w:tcPr>
-          <w:p>
-            <w:pPr>
-              <w:jc w:val="center"/>
-              <w:rPr>
-                <w:rFonts w:cs="Arial"/>
-              </w:rPr>
-            </w:pPr>
-          </w:p>
-        </w:tc>
       </w:tr>
       <w:tr>
         <w:tc>
@@ -6948,19 +6150,6 @@
             <w:r>
               <w:t>Uveitis</w:t>
             </w:r>
-          </w:p>
-        </w:tc>
-        <w:tc>
-          <w:tcPr>
-            <w:tcW w:w="0" w:type="auto"/>
-          </w:tcPr>
-          <w:p>
-            <w:pPr>
-              <w:jc w:val="center"/>
-              <w:rPr>
-                <w:rFonts w:cs="Arial"/>
-              </w:rPr>
-            </w:pPr>
           </w:p>
         </w:tc>
         <w:tc>

</xml_diff>